<commit_message>
WBA Updated, UML REQ 5 revised.
</commit_message>
<xml_diff>
--- a/docs/FIT2099_Assignment1_WBA.docx
+++ b/docs/FIT2099_Assignment1_WBA.docx
@@ -728,6 +728,21 @@
         <w:t>I accept this WBA.</w:t>
       </w:r>
     </w:p>
+    <w:p/>
+    <w:p>
+      <w:r>
+        <w:t>Davis Hwa Ye Xuan</w:t>
+      </w:r>
+      <w:r>
+        <w:t>:</w:t>
+      </w:r>
+    </w:p>
+    <w:p>
+      <w:r>
+        <w:t>I accept this WBA.</w:t>
+      </w:r>
+    </w:p>
+    <w:p/>
     <w:sectPr>
       <w:pgSz w:w="11909" w:h="16834"/>
       <w:pgMar w:top="1440" w:right="1440" w:bottom="1440" w:left="1440" w:header="720" w:footer="720" w:gutter="0"/>

</xml_diff>